<commit_message>
updating schedule to reflect new labs
</commit_message>
<xml_diff>
--- a/decks/CosmosDBWorkshopSchedule2019.docx
+++ b/decks/CosmosDBWorkshopSchedule2019.docx
@@ -33,8 +33,6 @@
         </w:rPr>
         <w:t>Schedule</w:t>
       </w:r>
-      <w:bookmarkStart w:id="0" w:name="_GoBack"/>
-      <w:bookmarkEnd w:id="0"/>
     </w:p>
     <w:p>
       <w:pPr>
@@ -404,15 +402,31 @@
           <w:sz w:val="32"/>
           <w:szCs w:val="32"/>
         </w:rPr>
-        <w:t>Lab 1: Creating a Partitioned Solution using Azure Cosmos DB</w:t>
-      </w:r>
-      <w:r>
-        <w:rPr>
-          <w:rFonts w:ascii="Arial" w:hAnsi="Arial" w:cs="Arial"/>
-          <w:sz w:val="32"/>
-          <w:szCs w:val="32"/>
-        </w:rPr>
-        <w:t xml:space="preserve"> (1-2 hours)</w:t>
+        <w:t xml:space="preserve">Lab 1: Creating a </w:t>
+      </w:r>
+      <w:r>
+        <w:rPr>
+          <w:rFonts w:ascii="Arial" w:hAnsi="Arial" w:cs="Arial"/>
+          <w:sz w:val="32"/>
+          <w:szCs w:val="32"/>
+        </w:rPr>
+        <w:t>collection in Azure</w:t>
+      </w:r>
+      <w:r>
+        <w:rPr>
+          <w:rFonts w:ascii="Arial" w:hAnsi="Arial" w:cs="Arial"/>
+          <w:sz w:val="32"/>
+          <w:szCs w:val="32"/>
+        </w:rPr>
+        <w:t xml:space="preserve"> Cosmos DB</w:t>
+      </w:r>
+      <w:r>
+        <w:rPr>
+          <w:rFonts w:ascii="Arial" w:hAnsi="Arial" w:cs="Arial"/>
+          <w:sz w:val="32"/>
+          <w:szCs w:val="32"/>
+        </w:rPr>
+        <w:t xml:space="preserve"> (1 hour)</w:t>
       </w:r>
     </w:p>
     <w:p>
@@ -447,6 +461,52 @@
     </w:p>
     <w:p>
       <w:pPr>
+        <w:pStyle w:val="ListParagraph"/>
+        <w:numPr>
+          <w:ilvl w:val="1"/>
+          <w:numId w:val="1"/>
+        </w:numPr>
+        <w:rPr>
+          <w:rFonts w:ascii="Arial" w:hAnsi="Arial" w:cs="Arial"/>
+          <w:sz w:val="32"/>
+          <w:szCs w:val="32"/>
+        </w:rPr>
+      </w:pPr>
+      <w:r>
+        <w:rPr>
+          <w:rFonts w:ascii="Arial" w:hAnsi="Arial" w:cs="Arial"/>
+          <w:sz w:val="32"/>
+          <w:szCs w:val="32"/>
+        </w:rPr>
+        <w:t>Optional Lab 3: Querying in Azure Cosmos DB</w:t>
+      </w:r>
+    </w:p>
+    <w:p>
+      <w:pPr>
+        <w:pStyle w:val="ListParagraph"/>
+        <w:numPr>
+          <w:ilvl w:val="1"/>
+          <w:numId w:val="1"/>
+        </w:numPr>
+        <w:rPr>
+          <w:rFonts w:ascii="Arial" w:hAnsi="Arial" w:cs="Arial"/>
+          <w:sz w:val="32"/>
+          <w:szCs w:val="32"/>
+        </w:rPr>
+      </w:pPr>
+      <w:r>
+        <w:rPr>
+          <w:rFonts w:ascii="Arial" w:hAnsi="Arial" w:cs="Arial"/>
+          <w:sz w:val="32"/>
+          <w:szCs w:val="32"/>
+        </w:rPr>
+        <w:t>Optional Lab 4: Indexing in Azure Cosmos DB</w:t>
+      </w:r>
+      <w:bookmarkStart w:id="0" w:name="_GoBack"/>
+      <w:bookmarkEnd w:id="0"/>
+    </w:p>
+    <w:p>
+      <w:pPr>
         <w:rPr>
           <w:rFonts w:ascii="Arial" w:hAnsi="Arial" w:cs="Arial"/>
           <w:sz w:val="32"/>
@@ -549,15 +609,7 @@
           <w:sz w:val="32"/>
           <w:szCs w:val="32"/>
         </w:rPr>
-        <w:t>Lab 2: Querying an Azure Cosmos DB Database using the SQL API</w:t>
-      </w:r>
-      <w:r>
-        <w:rPr>
-          <w:rFonts w:ascii="Arial" w:hAnsi="Arial" w:cs="Arial"/>
-          <w:sz w:val="32"/>
-          <w:szCs w:val="32"/>
-        </w:rPr>
-        <w:t xml:space="preserve"> (1-2 hours)</w:t>
+        <w:t>Lab 2: Importing Data into Azure Cosmos DB with Azure Data Factory ( 1 hour)</w:t>
       </w:r>
     </w:p>
     <w:p>
@@ -573,23 +625,59 @@
           <w:szCs w:val="32"/>
         </w:rPr>
       </w:pPr>
-      <w:proofErr w:type="gramStart"/>
-      <w:r>
-        <w:rPr>
-          <w:rFonts w:ascii="Arial" w:hAnsi="Arial" w:cs="Arial"/>
-          <w:sz w:val="32"/>
-          <w:szCs w:val="32"/>
-        </w:rPr>
-        <w:t>Server Side</w:t>
-      </w:r>
-      <w:proofErr w:type="gramEnd"/>
-      <w:r>
-        <w:rPr>
-          <w:rFonts w:ascii="Arial" w:hAnsi="Arial" w:cs="Arial"/>
-          <w:sz w:val="32"/>
-          <w:szCs w:val="32"/>
-        </w:rPr>
-        <w:t xml:space="preserve"> Programming</w:t>
+      <w:r>
+        <w:rPr>
+          <w:rFonts w:ascii="Arial" w:hAnsi="Arial" w:cs="Arial"/>
+          <w:sz w:val="32"/>
+          <w:szCs w:val="32"/>
+        </w:rPr>
+        <w:t xml:space="preserve">Lab </w:t>
+      </w:r>
+      <w:r>
+        <w:rPr>
+          <w:rFonts w:ascii="Arial" w:hAnsi="Arial" w:cs="Arial"/>
+          <w:sz w:val="32"/>
+          <w:szCs w:val="32"/>
+        </w:rPr>
+        <w:t>5</w:t>
+      </w:r>
+      <w:r>
+        <w:rPr>
+          <w:rFonts w:ascii="Arial" w:hAnsi="Arial" w:cs="Arial"/>
+          <w:sz w:val="32"/>
+          <w:szCs w:val="32"/>
+        </w:rPr>
+        <w:t xml:space="preserve">: </w:t>
+      </w:r>
+      <w:r>
+        <w:rPr>
+          <w:rFonts w:ascii="Arial" w:hAnsi="Arial" w:cs="Arial"/>
+          <w:sz w:val="32"/>
+          <w:szCs w:val="32"/>
+        </w:rPr>
+        <w:t>Building a .NET Console App on Azure Cosmos DB (1 hour)</w:t>
+      </w:r>
+    </w:p>
+    <w:p>
+      <w:pPr>
+        <w:pStyle w:val="ListParagraph"/>
+        <w:numPr>
+          <w:ilvl w:val="0"/>
+          <w:numId w:val="1"/>
+        </w:numPr>
+        <w:rPr>
+          <w:rFonts w:ascii="Arial" w:hAnsi="Arial" w:cs="Arial"/>
+          <w:sz w:val="32"/>
+          <w:szCs w:val="32"/>
+        </w:rPr>
+      </w:pPr>
+      <w:r>
+        <w:rPr>
+          <w:rFonts w:ascii="Arial" w:hAnsi="Arial" w:cs="Arial"/>
+          <w:sz w:val="32"/>
+          <w:szCs w:val="32"/>
+        </w:rPr>
+        <w:t>Server Side Programming</w:t>
       </w:r>
       <w:r>
         <w:rPr>
@@ -645,7 +733,105 @@
           <w:sz w:val="32"/>
           <w:szCs w:val="32"/>
         </w:rPr>
-        <w:t>Lab 3: Authoring Azure Cosmos DB Stored Procedures using JavaScript</w:t>
+        <w:t>Lab</w:t>
+      </w:r>
+      <w:r>
+        <w:rPr>
+          <w:rFonts w:ascii="Arial" w:hAnsi="Arial" w:cs="Arial"/>
+          <w:sz w:val="32"/>
+          <w:szCs w:val="32"/>
+        </w:rPr>
+        <w:t>s 6 &amp; 7</w:t>
+      </w:r>
+      <w:r>
+        <w:rPr>
+          <w:rFonts w:ascii="Arial" w:hAnsi="Arial" w:cs="Arial"/>
+          <w:sz w:val="32"/>
+          <w:szCs w:val="32"/>
+        </w:rPr>
+        <w:t xml:space="preserve">: </w:t>
+      </w:r>
+      <w:r>
+        <w:rPr>
+          <w:rFonts w:ascii="Arial" w:hAnsi="Arial" w:cs="Arial"/>
+          <w:sz w:val="32"/>
+          <w:szCs w:val="32"/>
+        </w:rPr>
+        <w:t>Multi-Document Transactions in Azure Cosmos DB &amp; Transactional Continuation in Azure Cosmos DB (1 hour each)</w:t>
+      </w:r>
+    </w:p>
+    <w:p>
+      <w:pPr>
+        <w:pStyle w:val="ListParagraph"/>
+        <w:numPr>
+          <w:ilvl w:val="0"/>
+          <w:numId w:val="1"/>
+        </w:numPr>
+        <w:rPr>
+          <w:rFonts w:ascii="Arial" w:hAnsi="Arial" w:cs="Arial"/>
+          <w:sz w:val="32"/>
+          <w:szCs w:val="32"/>
+        </w:rPr>
+      </w:pPr>
+      <w:r>
+        <w:rPr>
+          <w:rFonts w:ascii="Arial" w:hAnsi="Arial" w:cs="Arial"/>
+          <w:sz w:val="32"/>
+          <w:szCs w:val="32"/>
+        </w:rPr>
+        <w:t>Concurrency</w:t>
+      </w:r>
+      <w:r>
+        <w:rPr>
+          <w:rFonts w:ascii="Arial" w:hAnsi="Arial" w:cs="Arial"/>
+          <w:sz w:val="32"/>
+          <w:szCs w:val="32"/>
+        </w:rPr>
+        <w:t xml:space="preserve"> (15 minutes)</w:t>
+      </w:r>
+    </w:p>
+    <w:p>
+      <w:pPr>
+        <w:pStyle w:val="ListParagraph"/>
+        <w:numPr>
+          <w:ilvl w:val="1"/>
+          <w:numId w:val="1"/>
+        </w:numPr>
+        <w:rPr>
+          <w:rFonts w:ascii="Arial" w:hAnsi="Arial" w:cs="Arial"/>
+          <w:sz w:val="32"/>
+          <w:szCs w:val="32"/>
+        </w:rPr>
+      </w:pPr>
+      <w:r>
+        <w:rPr>
+          <w:rFonts w:ascii="Arial" w:hAnsi="Arial" w:cs="Arial"/>
+          <w:sz w:val="32"/>
+          <w:szCs w:val="32"/>
+        </w:rPr>
+        <w:t>Optional Lab 10: Optimistic Concurrency Control in Azure Cosmos DB</w:t>
+      </w:r>
+    </w:p>
+    <w:p>
+      <w:pPr>
+        <w:pStyle w:val="ListParagraph"/>
+        <w:numPr>
+          <w:ilvl w:val="0"/>
+          <w:numId w:val="1"/>
+        </w:numPr>
+        <w:rPr>
+          <w:rFonts w:ascii="Arial" w:hAnsi="Arial" w:cs="Arial"/>
+          <w:sz w:val="32"/>
+          <w:szCs w:val="32"/>
+        </w:rPr>
+      </w:pPr>
+      <w:r>
+        <w:rPr>
+          <w:rFonts w:ascii="Arial" w:hAnsi="Arial" w:cs="Arial"/>
+          <w:sz w:val="32"/>
+          <w:szCs w:val="32"/>
+        </w:rPr>
+        <w:t>Global Distribution</w:t>
       </w:r>
       <w:r>
         <w:rPr>
@@ -675,15 +861,37 @@
           <w:sz w:val="32"/>
           <w:szCs w:val="32"/>
         </w:rPr>
-        <w:t>Concurrency</w:t>
-      </w:r>
-      <w:r>
-        <w:rPr>
-          <w:rFonts w:ascii="Arial" w:hAnsi="Arial" w:cs="Arial"/>
-          <w:sz w:val="32"/>
-          <w:szCs w:val="32"/>
-        </w:rPr>
-        <w:t xml:space="preserve"> (15 minutes)</w:t>
+        <w:t>Change Feed</w:t>
+      </w:r>
+      <w:r>
+        <w:rPr>
+          <w:rFonts w:ascii="Arial" w:hAnsi="Arial" w:cs="Arial"/>
+          <w:sz w:val="32"/>
+          <w:szCs w:val="32"/>
+        </w:rPr>
+        <w:t xml:space="preserve"> (1 hour)</w:t>
+      </w:r>
+    </w:p>
+    <w:p>
+      <w:pPr>
+        <w:pStyle w:val="ListParagraph"/>
+        <w:numPr>
+          <w:ilvl w:val="1"/>
+          <w:numId w:val="1"/>
+        </w:numPr>
+        <w:rPr>
+          <w:rFonts w:ascii="Arial" w:hAnsi="Arial" w:cs="Arial"/>
+          <w:sz w:val="32"/>
+          <w:szCs w:val="32"/>
+        </w:rPr>
+      </w:pPr>
+      <w:r>
+        <w:rPr>
+          <w:rFonts w:ascii="Arial" w:hAnsi="Arial" w:cs="Arial"/>
+          <w:sz w:val="32"/>
+          <w:szCs w:val="32"/>
+        </w:rPr>
+        <w:t>Optional Lab 8 : Intro to Azure Cosmos DB Change Feed</w:t>
       </w:r>
     </w:p>
     <w:p>
@@ -705,7 +913,7 @@
           <w:sz w:val="32"/>
           <w:szCs w:val="32"/>
         </w:rPr>
-        <w:t>Global Distribution</w:t>
+        <w:t>Troubleshooting</w:t>
       </w:r>
       <w:r>
         <w:rPr>
@@ -720,60 +928,22 @@
       <w:pPr>
         <w:pStyle w:val="ListParagraph"/>
         <w:numPr>
-          <w:ilvl w:val="0"/>
-          <w:numId w:val="1"/>
-        </w:numPr>
-        <w:rPr>
-          <w:rFonts w:ascii="Arial" w:hAnsi="Arial" w:cs="Arial"/>
-          <w:sz w:val="32"/>
-          <w:szCs w:val="32"/>
-        </w:rPr>
-      </w:pPr>
-      <w:r>
-        <w:rPr>
-          <w:rFonts w:ascii="Arial" w:hAnsi="Arial" w:cs="Arial"/>
-          <w:sz w:val="32"/>
-          <w:szCs w:val="32"/>
-        </w:rPr>
-        <w:t>Change Feed</w:t>
-      </w:r>
-      <w:r>
-        <w:rPr>
-          <w:rFonts w:ascii="Arial" w:hAnsi="Arial" w:cs="Arial"/>
-          <w:sz w:val="32"/>
-          <w:szCs w:val="32"/>
-        </w:rPr>
-        <w:t xml:space="preserve"> (1 hour)</w:t>
-      </w:r>
-    </w:p>
-    <w:p>
-      <w:pPr>
-        <w:pStyle w:val="ListParagraph"/>
-        <w:numPr>
-          <w:ilvl w:val="0"/>
-          <w:numId w:val="1"/>
-        </w:numPr>
-        <w:rPr>
-          <w:rFonts w:ascii="Arial" w:hAnsi="Arial" w:cs="Arial"/>
-          <w:sz w:val="32"/>
-          <w:szCs w:val="32"/>
-        </w:rPr>
-      </w:pPr>
-      <w:r>
-        <w:rPr>
-          <w:rFonts w:ascii="Arial" w:hAnsi="Arial" w:cs="Arial"/>
-          <w:sz w:val="32"/>
-          <w:szCs w:val="32"/>
-        </w:rPr>
-        <w:t>Troubleshooting</w:t>
-      </w:r>
-      <w:r>
-        <w:rPr>
-          <w:rFonts w:ascii="Arial" w:hAnsi="Arial" w:cs="Arial"/>
-          <w:sz w:val="32"/>
-          <w:szCs w:val="32"/>
-        </w:rPr>
-        <w:t xml:space="preserve"> (1 hour)</w:t>
+          <w:ilvl w:val="1"/>
+          <w:numId w:val="1"/>
+        </w:numPr>
+        <w:rPr>
+          <w:rFonts w:ascii="Arial" w:hAnsi="Arial" w:cs="Arial"/>
+          <w:sz w:val="32"/>
+          <w:szCs w:val="32"/>
+        </w:rPr>
+      </w:pPr>
+      <w:r>
+        <w:rPr>
+          <w:rFonts w:ascii="Arial" w:hAnsi="Arial" w:cs="Arial"/>
+          <w:sz w:val="32"/>
+          <w:szCs w:val="32"/>
+        </w:rPr>
+        <w:t>Optional Lab 9: Troubleshooting in Azure Cosmos DB</w:t>
       </w:r>
     </w:p>
     <w:p>
@@ -893,7 +1063,7 @@
         <w:rFonts w:ascii="Symbol" w:hAnsi="Symbol" w:hint="default"/>
       </w:rPr>
     </w:lvl>
-    <w:lvl w:ilvl="1" w:tplc="04090003" w:tentative="1">
+    <w:lvl w:ilvl="1" w:tplc="04090003">
       <w:start w:val="1"/>
       <w:numFmt w:val="bullet"/>
       <w:lvlText w:val="o"/>
@@ -1013,7 +1183,7 @@
       </w:pPr>
     </w:pPrDefault>
   </w:docDefaults>
-  <w:latentStyles w:defLockedState="0" w:defUIPriority="99" w:defSemiHidden="0" w:defUnhideWhenUsed="0" w:defQFormat="0" w:count="376">
+  <w:latentStyles w:defLockedState="0" w:defUIPriority="99" w:defSemiHidden="0" w:defUnhideWhenUsed="0" w:defQFormat="0" w:count="377">
     <w:lsdException w:name="Normal" w:uiPriority="0" w:qFormat="1"/>
     <w:lsdException w:name="heading 1" w:uiPriority="9" w:qFormat="1"/>
     <w:lsdException w:name="heading 2" w:semiHidden="1" w:uiPriority="9" w:unhideWhenUsed="1" w:qFormat="1"/>
@@ -1119,7 +1289,6 @@
     <w:lsdException w:name="HTML Sample" w:semiHidden="1" w:unhideWhenUsed="1"/>
     <w:lsdException w:name="HTML Typewriter" w:semiHidden="1" w:unhideWhenUsed="1"/>
     <w:lsdException w:name="HTML Variable" w:semiHidden="1" w:unhideWhenUsed="1"/>
-    <w:lsdException w:name="Normal Table" w:semiHidden="1" w:unhideWhenUsed="1"/>
     <w:lsdException w:name="annotation subject" w:semiHidden="1" w:unhideWhenUsed="1"/>
     <w:lsdException w:name="No List" w:semiHidden="1" w:unhideWhenUsed="1"/>
     <w:lsdException w:name="Outline List 1" w:semiHidden="1" w:unhideWhenUsed="1"/>
@@ -1166,10 +1335,8 @@
     <w:lsdException w:name="Table Subtle 2" w:semiHidden="1" w:unhideWhenUsed="1"/>
     <w:lsdException w:name="Table Web 1" w:semiHidden="1" w:unhideWhenUsed="1"/>
     <w:lsdException w:name="Table Web 2" w:semiHidden="1" w:unhideWhenUsed="1"/>
-    <w:lsdException w:name="Table Web 3" w:semiHidden="1" w:unhideWhenUsed="1"/>
     <w:lsdException w:name="Balloon Text" w:semiHidden="1" w:unhideWhenUsed="1"/>
     <w:lsdException w:name="Table Grid" w:uiPriority="39"/>
-    <w:lsdException w:name="Table Theme" w:semiHidden="1" w:unhideWhenUsed="1"/>
     <w:lsdException w:name="Placeholder Text" w:semiHidden="1"/>
     <w:lsdException w:name="No Spacing" w:uiPriority="1" w:qFormat="1"/>
     <w:lsdException w:name="Light Shading" w:uiPriority="60"/>
@@ -1390,6 +1557,7 @@
     <w:lsdException w:name="Hashtag" w:semiHidden="1" w:unhideWhenUsed="1"/>
     <w:lsdException w:name="Unresolved Mention" w:semiHidden="1" w:unhideWhenUsed="1"/>
     <w:lsdException w:name="Smart Link" w:semiHidden="1" w:unhideWhenUsed="1"/>
+    <w:lsdException w:name="Smart Link Error" w:semiHidden="1" w:unhideWhenUsed="1"/>
   </w:latentStyles>
   <w:style w:type="paragraph" w:default="1" w:styleId="Normal">
     <w:name w:val="Normal"/>

</xml_diff>